<commit_message>
begin table 2 of 3 complete
</commit_message>
<xml_diff>
--- a/Week2_ResearchLifecycle/BachmeierNTIM7211-2.docx
+++ b/Week2_ResearchLifecycle/BachmeierNTIM7211-2.docx
@@ -119,10 +119,10 @@
         <w:tblLook w:val="04A0" w:firstRow="1" w:lastRow="0" w:firstColumn="1" w:lastColumn="0" w:noHBand="0" w:noVBand="1"/>
       </w:tblPr>
       <w:tblGrid>
-        <w:gridCol w:w="2265"/>
+        <w:gridCol w:w="2094"/>
         <w:gridCol w:w="2603"/>
-        <w:gridCol w:w="2256"/>
-        <w:gridCol w:w="2226"/>
+        <w:gridCol w:w="2696"/>
+        <w:gridCol w:w="1957"/>
       </w:tblGrid>
       <w:tr>
         <w:tc>
@@ -283,7 +283,54 @@
           <w:tcPr>
             <w:tcW w:w="2338" w:type="dxa"/>
           </w:tcPr>
-          <w:p/>
+          <w:p>
+            <w:pPr>
+              <w:pStyle w:val="ListParagraph"/>
+              <w:numPr>
+                <w:ilvl w:val="0"/>
+                <w:numId w:val="1"/>
+              </w:numPr>
+            </w:pPr>
+            <w:r>
+              <w:t xml:space="preserve">Small to </w:t>
+            </w:r>
+            <w:proofErr w:type="spellStart"/>
+            <w:r>
+              <w:t>midized</w:t>
+            </w:r>
+            <w:proofErr w:type="spellEnd"/>
+            <w:r>
+              <w:t xml:space="preserve"> sized </w:t>
+            </w:r>
+            <w:proofErr w:type="spellStart"/>
+            <w:r>
+              <w:t>organiations</w:t>
+            </w:r>
+            <w:proofErr w:type="spellEnd"/>
+            <w:r>
+              <w:t xml:space="preserve"> are adopting cloud slower than large enterprises</w:t>
+            </w:r>
+          </w:p>
+          <w:p>
+            <w:pPr>
+              <w:pStyle w:val="ListParagraph"/>
+              <w:numPr>
+                <w:ilvl w:val="0"/>
+                <w:numId w:val="1"/>
+              </w:numPr>
+            </w:pPr>
+            <w:r>
+              <w:t xml:space="preserve">What </w:t>
+            </w:r>
+            <w:proofErr w:type="spellStart"/>
+            <w:r>
+              <w:t>misperseptions</w:t>
+            </w:r>
+            <w:proofErr w:type="spellEnd"/>
+            <w:r>
+              <w:t xml:space="preserve"> cause these delays</w:t>
+            </w:r>
+          </w:p>
         </w:tc>
         <w:tc>
           <w:tcPr>
@@ -347,7 +394,30 @@
           <w:tcPr>
             <w:tcW w:w="2338" w:type="dxa"/>
           </w:tcPr>
-          <w:p/>
+          <w:p>
+            <w:pPr>
+              <w:pStyle w:val="ListParagraph"/>
+              <w:numPr>
+                <w:ilvl w:val="0"/>
+                <w:numId w:val="1"/>
+              </w:numPr>
+            </w:pPr>
+            <w:r>
+              <w:t>Explore the lived experiences to understand their perceptions</w:t>
+            </w:r>
+          </w:p>
+          <w:p>
+            <w:pPr>
+              <w:pStyle w:val="ListParagraph"/>
+              <w:numPr>
+                <w:ilvl w:val="0"/>
+                <w:numId w:val="1"/>
+              </w:numPr>
+            </w:pPr>
+            <w:r>
+              <w:t>Produce targeted evidence those concerns are accounted for in cloud models</w:t>
+            </w:r>
+          </w:p>
         </w:tc>
         <w:tc>
           <w:tcPr>
@@ -412,7 +482,30 @@
           <w:tcPr>
             <w:tcW w:w="2338" w:type="dxa"/>
           </w:tcPr>
-          <w:p/>
+          <w:p>
+            <w:pPr>
+              <w:pStyle w:val="ListParagraph"/>
+              <w:numPr>
+                <w:ilvl w:val="0"/>
+                <w:numId w:val="1"/>
+              </w:numPr>
+            </w:pPr>
+            <w:r>
+              <w:t>Watson’s concept of resistance to change</w:t>
+            </w:r>
+          </w:p>
+          <w:p>
+            <w:pPr>
+              <w:pStyle w:val="ListParagraph"/>
+              <w:numPr>
+                <w:ilvl w:val="0"/>
+                <w:numId w:val="1"/>
+              </w:numPr>
+            </w:pPr>
+            <w:r>
+              <w:t>User acceptance theory</w:t>
+            </w:r>
+          </w:p>
         </w:tc>
         <w:tc>
           <w:tcPr>
@@ -525,7 +618,66 @@
           <w:tcPr>
             <w:tcW w:w="2338" w:type="dxa"/>
           </w:tcPr>
-          <w:p/>
+          <w:p>
+            <w:pPr>
+              <w:pStyle w:val="ListParagraph"/>
+              <w:numPr>
+                <w:ilvl w:val="0"/>
+                <w:numId w:val="4"/>
+              </w:numPr>
+            </w:pPr>
+            <w:r>
+              <w:t>Select participants</w:t>
+            </w:r>
+          </w:p>
+          <w:p>
+            <w:pPr>
+              <w:pStyle w:val="ListParagraph"/>
+              <w:numPr>
+                <w:ilvl w:val="1"/>
+                <w:numId w:val="4"/>
+              </w:numPr>
+            </w:pPr>
+            <w:r>
+              <w:t>North east US</w:t>
+            </w:r>
+          </w:p>
+          <w:p>
+            <w:pPr>
+              <w:pStyle w:val="ListParagraph"/>
+              <w:numPr>
+                <w:ilvl w:val="1"/>
+                <w:numId w:val="4"/>
+              </w:numPr>
+            </w:pPr>
+            <w:r>
+              <w:t>Businesses less than 100</w:t>
+            </w:r>
+          </w:p>
+          <w:p>
+            <w:pPr>
+              <w:pStyle w:val="ListParagraph"/>
+              <w:numPr>
+                <w:ilvl w:val="1"/>
+                <w:numId w:val="4"/>
+              </w:numPr>
+            </w:pPr>
+            <w:r>
+              <w:t>12 male + 4 female managers</w:t>
+            </w:r>
+          </w:p>
+          <w:p>
+            <w:pPr>
+              <w:pStyle w:val="ListParagraph"/>
+              <w:numPr>
+                <w:ilvl w:val="0"/>
+                <w:numId w:val="4"/>
+              </w:numPr>
+            </w:pPr>
+            <w:r>
+              <w:t>Arranged face-to-face interviews</w:t>
+            </w:r>
+          </w:p>
         </w:tc>
         <w:tc>
           <w:tcPr>
@@ -582,6 +734,7 @@
               </w:numPr>
             </w:pPr>
             <w:r>
+              <w:lastRenderedPageBreak/>
               <w:t>Demographic (closed)</w:t>
             </w:r>
           </w:p>
@@ -594,7 +747,6 @@
               </w:numPr>
             </w:pPr>
             <w:r>
-              <w:lastRenderedPageBreak/>
               <w:t>Eligibility (open)</w:t>
             </w:r>
           </w:p>
@@ -634,7 +786,87 @@
           <w:tcPr>
             <w:tcW w:w="2338" w:type="dxa"/>
           </w:tcPr>
-          <w:p/>
+          <w:p>
+            <w:pPr>
+              <w:pStyle w:val="ListParagraph"/>
+              <w:numPr>
+                <w:ilvl w:val="0"/>
+                <w:numId w:val="1"/>
+              </w:numPr>
+            </w:pPr>
+            <w:r>
+              <w:lastRenderedPageBreak/>
+              <w:t>Structured interviews</w:t>
+            </w:r>
+          </w:p>
+          <w:p>
+            <w:pPr>
+              <w:pStyle w:val="ListParagraph"/>
+              <w:numPr>
+                <w:ilvl w:val="0"/>
+                <w:numId w:val="1"/>
+              </w:numPr>
+            </w:pPr>
+            <w:r>
+              <w:t>Two sets of questions</w:t>
+            </w:r>
+          </w:p>
+          <w:p>
+            <w:pPr>
+              <w:pStyle w:val="ListParagraph"/>
+              <w:numPr>
+                <w:ilvl w:val="1"/>
+                <w:numId w:val="1"/>
+              </w:numPr>
+            </w:pPr>
+            <w:r>
+              <w:t>Demographics (closed)</w:t>
+            </w:r>
+          </w:p>
+          <w:p>
+            <w:pPr>
+              <w:pStyle w:val="ListParagraph"/>
+              <w:numPr>
+                <w:ilvl w:val="1"/>
+                <w:numId w:val="1"/>
+              </w:numPr>
+            </w:pPr>
+            <w:r>
+              <w:lastRenderedPageBreak/>
+              <w:t>General cloud perception (open)</w:t>
+            </w:r>
+          </w:p>
+          <w:p>
+            <w:pPr>
+              <w:pStyle w:val="ListParagraph"/>
+              <w:numPr>
+                <w:ilvl w:val="0"/>
+                <w:numId w:val="1"/>
+              </w:numPr>
+            </w:pPr>
+            <w:r>
+              <w:t>Use NVivo 12 to perform trend analysis on the interview transcripts</w:t>
+            </w:r>
+          </w:p>
+          <w:p>
+            <w:pPr>
+              <w:pStyle w:val="ListParagraph"/>
+              <w:numPr>
+                <w:ilvl w:val="0"/>
+                <w:numId w:val="1"/>
+              </w:numPr>
+            </w:pPr>
+            <w:r>
+              <w:rPr>
+                <w:i/>
+                <w:iCs/>
+              </w:rPr>
+              <w:t>The researcher is the primary instrument</w:t>
+            </w:r>
+            <w:r>
+              <w:t xml:space="preserve"> (page 65)</w:t>
+            </w:r>
+          </w:p>
         </w:tc>
         <w:tc>
           <w:tcPr>
@@ -687,7 +919,62 @@
           <w:tcPr>
             <w:tcW w:w="2338" w:type="dxa"/>
           </w:tcPr>
-          <w:p/>
+          <w:p>
+            <w:pPr>
+              <w:pStyle w:val="ListParagraph"/>
+              <w:numPr>
+                <w:ilvl w:val="0"/>
+                <w:numId w:val="3"/>
+              </w:numPr>
+            </w:pPr>
+            <w:r>
+              <w:t xml:space="preserve">Create targeted </w:t>
+            </w:r>
+            <w:proofErr w:type="gramStart"/>
+            <w:r>
+              <w:t>open ended</w:t>
+            </w:r>
+            <w:proofErr w:type="gramEnd"/>
+            <w:r>
+              <w:t xml:space="preserve"> questions</w:t>
+            </w:r>
+          </w:p>
+          <w:p>
+            <w:pPr>
+              <w:pStyle w:val="ListParagraph"/>
+              <w:numPr>
+                <w:ilvl w:val="0"/>
+                <w:numId w:val="3"/>
+              </w:numPr>
+            </w:pPr>
+            <w:r>
+              <w:t>Review the relevance with a test panel</w:t>
+            </w:r>
+          </w:p>
+          <w:p>
+            <w:pPr>
+              <w:pStyle w:val="ListParagraph"/>
+              <w:numPr>
+                <w:ilvl w:val="0"/>
+                <w:numId w:val="3"/>
+              </w:numPr>
+            </w:pPr>
+            <w:r>
+              <w:t>Interview leaders until data saturation occurs</w:t>
+            </w:r>
+          </w:p>
+          <w:p>
+            <w:pPr>
+              <w:pStyle w:val="ListParagraph"/>
+              <w:numPr>
+                <w:ilvl w:val="0"/>
+                <w:numId w:val="3"/>
+              </w:numPr>
+            </w:pPr>
+            <w:r>
+              <w:t>Feed transcripts into NVIO</w:t>
+            </w:r>
+          </w:p>
         </w:tc>
         <w:tc>
           <w:tcPr>
@@ -776,7 +1063,114 @@
           <w:tcPr>
             <w:tcW w:w="2338" w:type="dxa"/>
           </w:tcPr>
-          <w:p/>
+          <w:p>
+            <w:pPr>
+              <w:pStyle w:val="ListParagraph"/>
+              <w:numPr>
+                <w:ilvl w:val="0"/>
+                <w:numId w:val="3"/>
+              </w:numPr>
+            </w:pPr>
+            <w:r>
+              <w:t>Actualized experiences were generally positive</w:t>
+            </w:r>
+          </w:p>
+          <w:p>
+            <w:pPr>
+              <w:pStyle w:val="ListParagraph"/>
+              <w:numPr>
+                <w:ilvl w:val="0"/>
+                <w:numId w:val="3"/>
+              </w:numPr>
+            </w:pPr>
+            <w:r>
+              <w:t>Perception is risks of</w:t>
+            </w:r>
+          </w:p>
+          <w:p>
+            <w:pPr>
+              <w:pStyle w:val="ListParagraph"/>
+              <w:numPr>
+                <w:ilvl w:val="1"/>
+                <w:numId w:val="3"/>
+              </w:numPr>
+            </w:pPr>
+            <w:r>
+              <w:t>Training</w:t>
+            </w:r>
+          </w:p>
+          <w:p>
+            <w:pPr>
+              <w:pStyle w:val="ListParagraph"/>
+              <w:numPr>
+                <w:ilvl w:val="1"/>
+                <w:numId w:val="3"/>
+              </w:numPr>
+            </w:pPr>
+            <w:r>
+              <w:t>Flexibility</w:t>
+            </w:r>
+          </w:p>
+          <w:p>
+            <w:pPr>
+              <w:pStyle w:val="ListParagraph"/>
+              <w:numPr>
+                <w:ilvl w:val="1"/>
+                <w:numId w:val="3"/>
+              </w:numPr>
+            </w:pPr>
+            <w:r>
+              <w:t>Efficiency</w:t>
+            </w:r>
+          </w:p>
+          <w:p>
+            <w:pPr>
+              <w:pStyle w:val="ListParagraph"/>
+              <w:numPr>
+                <w:ilvl w:val="1"/>
+                <w:numId w:val="3"/>
+              </w:numPr>
+            </w:pPr>
+            <w:r>
+              <w:t>Costing</w:t>
+            </w:r>
+          </w:p>
+          <w:p>
+            <w:pPr>
+              <w:pStyle w:val="ListParagraph"/>
+              <w:numPr>
+                <w:ilvl w:val="1"/>
+                <w:numId w:val="3"/>
+              </w:numPr>
+            </w:pPr>
+            <w:r>
+              <w:t>Ease of use</w:t>
+            </w:r>
+          </w:p>
+          <w:p>
+            <w:pPr>
+              <w:pStyle w:val="ListParagraph"/>
+              <w:numPr>
+                <w:ilvl w:val="1"/>
+                <w:numId w:val="3"/>
+              </w:numPr>
+            </w:pPr>
+            <w:r>
+              <w:t>Security</w:t>
+            </w:r>
+          </w:p>
+          <w:p>
+            <w:pPr>
+              <w:pStyle w:val="ListParagraph"/>
+              <w:numPr>
+                <w:ilvl w:val="0"/>
+                <w:numId w:val="3"/>
+              </w:numPr>
+            </w:pPr>
+            <w:r>
+              <w:t>Reviewing business processes can highlight these risks already exist in private data centers</w:t>
+            </w:r>
+          </w:p>
         </w:tc>
         <w:tc>
           <w:tcPr>
@@ -1013,7 +1407,7 @@
   <w:abstractNum w:abstractNumId="1" w15:restartNumberingAfterBreak="0">
     <w:nsid w:val="64F67526"/>
     <w:multiLevelType w:val="hybridMultilevel"/>
-    <w:tmpl w:val="A678B494"/>
+    <w:tmpl w:val="1608B088"/>
     <w:lvl w:ilvl="0" w:tplc="4536773C">
       <w:numFmt w:val="bullet"/>
       <w:lvlText w:val=""/>
@@ -1123,9 +1517,98 @@
     </w:lvl>
   </w:abstractNum>
   <w:abstractNum w:abstractNumId="2" w15:restartNumberingAfterBreak="0">
+    <w:nsid w:val="71290DE6"/>
+    <w:multiLevelType w:val="hybridMultilevel"/>
+    <w:tmpl w:val="2E723BC2"/>
+    <w:lvl w:ilvl="0" w:tplc="0409000F">
+      <w:start w:val="1"/>
+      <w:numFmt w:val="decimal"/>
+      <w:lvlText w:val="%1."/>
+      <w:lvlJc w:val="left"/>
+      <w:pPr>
+        <w:ind w:left="360" w:hanging="360"/>
+      </w:pPr>
+      <w:rPr>
+        <w:rFonts w:hint="default"/>
+      </w:rPr>
+    </w:lvl>
+    <w:lvl w:ilvl="1" w:tplc="04090019">
+      <w:start w:val="1"/>
+      <w:numFmt w:val="lowerLetter"/>
+      <w:lvlText w:val="%2."/>
+      <w:lvlJc w:val="left"/>
+      <w:pPr>
+        <w:ind w:left="1080" w:hanging="360"/>
+      </w:pPr>
+    </w:lvl>
+    <w:lvl w:ilvl="2" w:tplc="0409001B" w:tentative="1">
+      <w:start w:val="1"/>
+      <w:numFmt w:val="lowerRoman"/>
+      <w:lvlText w:val="%3."/>
+      <w:lvlJc w:val="right"/>
+      <w:pPr>
+        <w:ind w:left="1800" w:hanging="180"/>
+      </w:pPr>
+    </w:lvl>
+    <w:lvl w:ilvl="3" w:tplc="0409000F" w:tentative="1">
+      <w:start w:val="1"/>
+      <w:numFmt w:val="decimal"/>
+      <w:lvlText w:val="%4."/>
+      <w:lvlJc w:val="left"/>
+      <w:pPr>
+        <w:ind w:left="2520" w:hanging="360"/>
+      </w:pPr>
+    </w:lvl>
+    <w:lvl w:ilvl="4" w:tplc="04090019" w:tentative="1">
+      <w:start w:val="1"/>
+      <w:numFmt w:val="lowerLetter"/>
+      <w:lvlText w:val="%5."/>
+      <w:lvlJc w:val="left"/>
+      <w:pPr>
+        <w:ind w:left="3240" w:hanging="360"/>
+      </w:pPr>
+    </w:lvl>
+    <w:lvl w:ilvl="5" w:tplc="0409001B" w:tentative="1">
+      <w:start w:val="1"/>
+      <w:numFmt w:val="lowerRoman"/>
+      <w:lvlText w:val="%6."/>
+      <w:lvlJc w:val="right"/>
+      <w:pPr>
+        <w:ind w:left="3960" w:hanging="180"/>
+      </w:pPr>
+    </w:lvl>
+    <w:lvl w:ilvl="6" w:tplc="0409000F" w:tentative="1">
+      <w:start w:val="1"/>
+      <w:numFmt w:val="decimal"/>
+      <w:lvlText w:val="%7."/>
+      <w:lvlJc w:val="left"/>
+      <w:pPr>
+        <w:ind w:left="4680" w:hanging="360"/>
+      </w:pPr>
+    </w:lvl>
+    <w:lvl w:ilvl="7" w:tplc="04090019" w:tentative="1">
+      <w:start w:val="1"/>
+      <w:numFmt w:val="lowerLetter"/>
+      <w:lvlText w:val="%8."/>
+      <w:lvlJc w:val="left"/>
+      <w:pPr>
+        <w:ind w:left="5400" w:hanging="360"/>
+      </w:pPr>
+    </w:lvl>
+    <w:lvl w:ilvl="8" w:tplc="0409001B" w:tentative="1">
+      <w:start w:val="1"/>
+      <w:numFmt w:val="lowerRoman"/>
+      <w:lvlText w:val="%9."/>
+      <w:lvlJc w:val="right"/>
+      <w:pPr>
+        <w:ind w:left="6120" w:hanging="180"/>
+      </w:pPr>
+    </w:lvl>
+  </w:abstractNum>
+  <w:abstractNum w:abstractNumId="3" w15:restartNumberingAfterBreak="0">
     <w:nsid w:val="767C3A48"/>
     <w:multiLevelType w:val="hybridMultilevel"/>
-    <w:tmpl w:val="43B4BD12"/>
+    <w:tmpl w:val="C0E492C0"/>
     <w:lvl w:ilvl="0" w:tplc="4536773C">
       <w:numFmt w:val="bullet"/>
       <w:lvlText w:val=""/>
@@ -1137,7 +1620,7 @@
         <w:rFonts w:ascii="Symbol" w:eastAsiaTheme="minorHAnsi" w:hAnsi="Symbol" w:cs="Times New Roman" w:hint="default"/>
       </w:rPr>
     </w:lvl>
-    <w:lvl w:ilvl="1" w:tplc="04090003" w:tentative="1">
+    <w:lvl w:ilvl="1" w:tplc="04090003">
       <w:start w:val="1"/>
       <w:numFmt w:val="bullet"/>
       <w:lvlText w:val="o"/>
@@ -1241,6 +1724,9 @@
     <w:abstractNumId w:val="0"/>
   </w:num>
   <w:num w:numId="3">
+    <w:abstractNumId w:val="3"/>
+  </w:num>
+  <w:num w:numId="4">
     <w:abstractNumId w:val="2"/>
   </w:num>
 </w:numbering>

</xml_diff>